<commit_message>
Add krr h kch
</commit_message>
<xml_diff>
--- a/HelloWord.docx
+++ b/HelloWord.docx
@@ -30,7 +30,54 @@
       </w:r>
       <w:proofErr w:type="spellEnd"/>
       <w:r>
-        <w:t xml:space="preserve"> kuch</w:t>
+        <w:t xml:space="preserve"> </w:t>
+      </w:r>
+      <w:proofErr w:type="spellStart"/>
+      <w:r>
+        <w:t>kuch</w:t>
+      </w:r>
+      <w:proofErr w:type="spellEnd"/>
+    </w:p>
+    <w:p>
+      <w:proofErr w:type="spellStart"/>
+      <w:r>
+        <w:t>Chlo</w:t>
+      </w:r>
+      <w:proofErr w:type="spellEnd"/>
+      <w:r>
+        <w:t xml:space="preserve"> or </w:t>
+      </w:r>
+      <w:proofErr w:type="spellStart"/>
+      <w:r>
+        <w:t>btao</w:t>
+      </w:r>
+      <w:proofErr w:type="spellEnd"/>
+      <w:r>
+        <w:t xml:space="preserve"> </w:t>
+      </w:r>
+      <w:proofErr w:type="spellStart"/>
+      <w:r>
+        <w:t>kya</w:t>
+      </w:r>
+      <w:proofErr w:type="spellEnd"/>
+      <w:r>
+        <w:t xml:space="preserve"> </w:t>
+      </w:r>
+      <w:proofErr w:type="spellStart"/>
+      <w:r>
+        <w:t>haal</w:t>
+      </w:r>
+      <w:proofErr w:type="spellEnd"/>
+      <w:r>
+        <w:t xml:space="preserve"> </w:t>
+      </w:r>
+      <w:proofErr w:type="spellStart"/>
+      <w:r>
+        <w:t>chl</w:t>
+      </w:r>
+      <w:proofErr w:type="spellEnd"/>
+      <w:r>
+        <w:t xml:space="preserve"> h…</w:t>
       </w:r>
       <w:bookmarkStart w:id="0" w:name="_GoBack"/>
       <w:bookmarkEnd w:id="0"/>

</xml_diff>